<commit_message>
add table of contents done
</commit_message>
<xml_diff>
--- a/Week 1/Week 1 notes.docx
+++ b/Week 1/Week 1 notes.docx
@@ -23,7 +23,15 @@
         </w:numPr>
       </w:pPr>
       <w:r>
-        <w:t>44 pixels – minimum target size in order to hit the buttons with the thumb.</w:t>
+        <w:t xml:space="preserve">44 pixels – minimum target size </w:t>
+      </w:r>
+      <w:proofErr w:type="gramStart"/>
+      <w:r>
+        <w:t>in order to</w:t>
+      </w:r>
+      <w:proofErr w:type="gramEnd"/>
+      <w:r>
+        <w:t xml:space="preserve"> hit the buttons with the thumb.</w:t>
       </w:r>
     </w:p>
     <w:p>
@@ -71,7 +79,15 @@
         </w:numPr>
       </w:pPr>
       <w:r>
-        <w:t>It is really easy to overwhelm people</w:t>
+        <w:t xml:space="preserve">It is </w:t>
+      </w:r>
+      <w:proofErr w:type="gramStart"/>
+      <w:r>
+        <w:t>really easy</w:t>
+      </w:r>
+      <w:proofErr w:type="gramEnd"/>
+      <w:r>
+        <w:t xml:space="preserve"> to overwhelm people</w:t>
       </w:r>
     </w:p>
     <w:p>
@@ -94,32 +110,53 @@
           <w:numId w:val="1"/>
         </w:numPr>
       </w:pPr>
-      <w:r>
-        <w:t>Don’t hide stuff from the user</w:t>
-      </w:r>
-    </w:p>
-    <w:p>
-      <w:pPr>
-        <w:pStyle w:val="ListParagraph"/>
-        <w:numPr>
-          <w:ilvl w:val="0"/>
-          <w:numId w:val="1"/>
-        </w:numPr>
-      </w:pPr>
-      <w:r>
-        <w:t>Controls below content- if they reach for a control up top- then they’re hiding content with their reaching thumb</w:t>
-      </w:r>
-    </w:p>
-    <w:p>
-      <w:pPr>
-        <w:pStyle w:val="ListParagraph"/>
-        <w:numPr>
-          <w:ilvl w:val="0"/>
-          <w:numId w:val="1"/>
-        </w:numPr>
-      </w:pPr>
-      <w:r>
-        <w:t>Get out of the way- don’t show unnecessary screens without telling the user why</w:t>
+      <w:proofErr w:type="gramStart"/>
+      <w:r>
+        <w:t>Don’t</w:t>
+      </w:r>
+      <w:proofErr w:type="gramEnd"/>
+      <w:r>
+        <w:t xml:space="preserve"> hide stuff from the user</w:t>
+      </w:r>
+    </w:p>
+    <w:p>
+      <w:pPr>
+        <w:pStyle w:val="ListParagraph"/>
+        <w:numPr>
+          <w:ilvl w:val="0"/>
+          <w:numId w:val="1"/>
+        </w:numPr>
+      </w:pPr>
+      <w:r>
+        <w:t xml:space="preserve">Controls below content- if they reach for a control up top- then </w:t>
+      </w:r>
+      <w:proofErr w:type="gramStart"/>
+      <w:r>
+        <w:t>they’re</w:t>
+      </w:r>
+      <w:proofErr w:type="gramEnd"/>
+      <w:r>
+        <w:t xml:space="preserve"> hiding content with their reaching thumb</w:t>
+      </w:r>
+    </w:p>
+    <w:p>
+      <w:pPr>
+        <w:pStyle w:val="ListParagraph"/>
+        <w:numPr>
+          <w:ilvl w:val="0"/>
+          <w:numId w:val="1"/>
+        </w:numPr>
+      </w:pPr>
+      <w:r>
+        <w:t xml:space="preserve">Get out of the way- </w:t>
+      </w:r>
+      <w:proofErr w:type="gramStart"/>
+      <w:r>
+        <w:t>don’t</w:t>
+      </w:r>
+      <w:proofErr w:type="gramEnd"/>
+      <w:r>
+        <w:t xml:space="preserve"> show unnecessary screens without telling the user why</w:t>
       </w:r>
     </w:p>
     <w:p>
@@ -133,7 +170,95 @@
       <w:r>
         <w:t xml:space="preserve"> </w:t>
       </w:r>
-    </w:p>
+      <w:r>
+        <w:t>multiple devices per household now that everyone has a phone.</w:t>
+      </w:r>
+    </w:p>
+    <w:p>
+      <w:pPr>
+        <w:pStyle w:val="ListParagraph"/>
+        <w:numPr>
+          <w:ilvl w:val="0"/>
+          <w:numId w:val="1"/>
+        </w:numPr>
+      </w:pPr>
+      <w:r>
+        <w:t>Making processes automated or less steps. – Nobody wants to click through a bunch of steps that could just be automated by the app or done in less steps.</w:t>
+      </w:r>
+    </w:p>
+    <w:p>
+      <w:pPr>
+        <w:pStyle w:val="ListParagraph"/>
+        <w:numPr>
+          <w:ilvl w:val="0"/>
+          <w:numId w:val="1"/>
+        </w:numPr>
+      </w:pPr>
+      <w:r>
+        <w:t xml:space="preserve">Speed matters- the slower your app is, the more business you will lose. People </w:t>
+      </w:r>
+      <w:proofErr w:type="gramStart"/>
+      <w:r>
+        <w:t>don’t</w:t>
+      </w:r>
+      <w:proofErr w:type="gramEnd"/>
+      <w:r>
+        <w:t xml:space="preserve"> want to wait.</w:t>
+      </w:r>
+    </w:p>
+    <w:p>
+      <w:pPr>
+        <w:pStyle w:val="ListParagraph"/>
+        <w:numPr>
+          <w:ilvl w:val="0"/>
+          <w:numId w:val="1"/>
+        </w:numPr>
+      </w:pPr>
+      <w:r>
+        <w:t>Removing unused code will make things easier for coders- will allow the app to run less lines of code</w:t>
+      </w:r>
+    </w:p>
+    <w:p>
+      <w:pPr>
+        <w:pStyle w:val="ListParagraph"/>
+        <w:numPr>
+          <w:ilvl w:val="0"/>
+          <w:numId w:val="1"/>
+        </w:numPr>
+      </w:pPr>
+      <w:r>
+        <w:t xml:space="preserve">Bottom nav bars are way better that top nav bars- people </w:t>
+      </w:r>
+      <w:proofErr w:type="gramStart"/>
+      <w:r>
+        <w:t>can’t</w:t>
+      </w:r>
+      <w:proofErr w:type="gramEnd"/>
+      <w:r>
+        <w:t xml:space="preserve"> reach top with thumb</w:t>
+      </w:r>
+    </w:p>
+    <w:p>
+      <w:pPr>
+        <w:pStyle w:val="ListParagraph"/>
+        <w:numPr>
+          <w:ilvl w:val="0"/>
+          <w:numId w:val="1"/>
+        </w:numPr>
+      </w:pPr>
+      <w:r>
+        <w:t xml:space="preserve">Less than five percent user complaints- people </w:t>
+      </w:r>
+      <w:proofErr w:type="gramStart"/>
+      <w:r>
+        <w:t>don’t</w:t>
+      </w:r>
+      <w:proofErr w:type="gramEnd"/>
+      <w:r>
+        <w:t xml:space="preserve"> want to take the time to complain</w:t>
+      </w:r>
+    </w:p>
+    <w:p/>
     <w:sectPr>
       <w:pgSz w:w="12240" w:h="15840"/>
       <w:pgMar w:top="1440" w:right="1440" w:bottom="1440" w:left="1440" w:header="720" w:footer="720" w:gutter="0"/>

</xml_diff>